<commit_message>
New code from Sean email dating oct 22
</commit_message>
<xml_diff>
--- a/Documents/Installation.docx
+++ b/Documents/Installation.docx
@@ -928,7 +928,23 @@
           <w:b/>
           <w:bCs/>
         </w:rPr>
-        <w:t>FHIR-compliant JSON Bundles</w:t>
+        <w:t xml:space="preserve">FHIR-compliant </w:t>
+      </w:r>
+      <w:r>
+        <w:rPr>
+          <w:rFonts w:ascii="Arial" w:hAnsi="Arial" w:cs="Arial"/>
+          <w:b/>
+          <w:bCs/>
+        </w:rPr>
+        <w:t>XML</w:t>
+      </w:r>
+      <w:r>
+        <w:rPr>
+          <w:rFonts w:ascii="Arial" w:hAnsi="Arial" w:cs="Arial"/>
+          <w:b/>
+          <w:bCs/>
+        </w:rPr>
+        <w:t xml:space="preserve"> Bundles</w:t>
       </w:r>
     </w:p>
     <w:p>
@@ -1366,28 +1382,6 @@
               <w:rPr>
                 <w:rFonts w:ascii="Arial" w:hAnsi="Arial" w:cs="Arial"/>
               </w:rPr>
-              <w:t xml:space="preserve">, </w:t>
-            </w:r>
-            <w:proofErr w:type="spellStart"/>
-            <w:r>
-              <w:rPr>
-                <w:rFonts w:ascii="Arial" w:hAnsi="Arial" w:cs="Arial"/>
-              </w:rPr>
-              <w:t>clarity_field_</w:t>
-            </w:r>
-            <w:proofErr w:type="gramStart"/>
-            <w:r>
-              <w:rPr>
-                <w:rFonts w:ascii="Arial" w:hAnsi="Arial" w:cs="Arial"/>
-              </w:rPr>
-              <w:t>map.json</w:t>
-            </w:r>
-            <w:proofErr w:type="spellEnd"/>
-            <w:proofErr w:type="gramEnd"/>
-            <w:r>
-              <w:rPr>
-                <w:rFonts w:ascii="Arial" w:hAnsi="Arial" w:cs="Arial"/>
-              </w:rPr>
               <w:t>, and mapping folder available</w:t>
             </w:r>
           </w:p>
@@ -1896,89 +1890,98 @@
         <w:rPr>
           <w:rFonts w:ascii="Arial" w:hAnsi="Arial" w:cs="Arial"/>
         </w:rPr>
-        <w:t xml:space="preserve"> folder to the target environment, e.g.:</w:t>
-      </w:r>
-      <w:r>
-        <w:rPr>
-          <w:rFonts w:ascii="Arial" w:hAnsi="Arial" w:cs="Arial"/>
-        </w:rPr>
-        <w:t xml:space="preserve"> </w:t>
-      </w:r>
-      <w:r>
-        <w:rPr>
-          <w:rFonts w:ascii="Arial" w:hAnsi="Arial" w:cs="Arial"/>
-        </w:rPr>
-        <w:t>C:\VitalHub\IFIC\</w:t>
-      </w:r>
-    </w:p>
-    <w:p/>
-    <w:p/>
-    <w:p/>
-    <w:p/>
-    <w:p>
-      <w:pPr>
-        <w:pStyle w:val="Heading1"/>
-      </w:pPr>
-      <w:r>
-        <w:lastRenderedPageBreak/>
-        <w:t>Configuration</w:t>
+        <w:t xml:space="preserve"> folder to the target environment, e.g.: C:\VitalHub\IFIC\</w:t>
       </w:r>
     </w:p>
     <w:p>
       <w:pPr>
-        <w:rPr>
-          <w:rFonts w:ascii="Arial" w:hAnsi="Arial" w:cs="Arial"/>
-        </w:rPr>
-      </w:pPr>
-      <w:r>
-        <w:rPr>
-          <w:rFonts w:ascii="Arial" w:hAnsi="Arial" w:cs="Arial"/>
-        </w:rPr>
-        <w:t xml:space="preserve">All runtime behavior of IFIC is controlled through the </w:t>
-      </w:r>
-      <w:proofErr w:type="spellStart"/>
-      <w:r>
-        <w:rPr>
-          <w:rFonts w:ascii="Arial" w:hAnsi="Arial" w:cs="Arial"/>
-        </w:rPr>
-        <w:t>appsettings.json</w:t>
-      </w:r>
-      <w:proofErr w:type="spellEnd"/>
-      <w:r>
-        <w:rPr>
-          <w:rFonts w:ascii="Arial" w:hAnsi="Arial" w:cs="Arial"/>
-        </w:rPr>
-        <w:t xml:space="preserve"> file, located in the root of the deployed folder (e.g., C:\VitalHub\IFIC\appsettings.json).</w:t>
-      </w:r>
-      <w:r>
-        <w:rPr>
-          <w:rFonts w:ascii="Arial" w:hAnsi="Arial" w:cs="Arial"/>
-        </w:rPr>
-        <w:t xml:space="preserve"> </w:t>
-      </w:r>
-      <w:r>
-        <w:rPr>
-          <w:rFonts w:ascii="Arial" w:hAnsi="Arial" w:cs="Arial"/>
-        </w:rPr>
-        <w:t>This file defines database</w:t>
-      </w:r>
-      <w:r>
-        <w:rPr>
-          <w:rFonts w:ascii="Arial" w:hAnsi="Arial" w:cs="Arial"/>
-        </w:rPr>
-        <w:t xml:space="preserve"> </w:t>
-      </w:r>
-      <w:r>
-        <w:rPr>
-          <w:rFonts w:ascii="Arial" w:hAnsi="Arial" w:cs="Arial"/>
-        </w:rPr>
-        <w:t>connectivity, authentication parameters, and FHIR submission endpoints.</w:t>
+        <w:numPr>
+          <w:ilvl w:val="0"/>
+          <w:numId w:val="3"/>
+        </w:numPr>
+        <w:rPr>
+          <w:rFonts w:ascii="Arial" w:hAnsi="Arial" w:cs="Arial"/>
+        </w:rPr>
+      </w:pPr>
+      <w:r>
+        <w:rPr>
+          <w:rFonts w:ascii="Arial" w:hAnsi="Arial" w:cs="Arial"/>
+        </w:rPr>
+        <w:t>Configure timed calls to start IFIC (TBD)</w:t>
+      </w:r>
+    </w:p>
+    <w:p/>
+    <w:p/>
+    <w:p/>
+    <w:p/>
+    <w:p>
+      <w:pPr>
+        <w:pStyle w:val="Heading1"/>
+      </w:pPr>
+      <w:r>
+        <w:t>Configuration</w:t>
       </w:r>
     </w:p>
     <w:p>
       <w:pPr>
+        <w:rPr>
+          <w:rFonts w:ascii="Arial" w:hAnsi="Arial" w:cs="Arial"/>
+        </w:rPr>
+      </w:pPr>
+      <w:r>
+        <w:rPr>
+          <w:rFonts w:ascii="Arial" w:hAnsi="Arial" w:cs="Arial"/>
+        </w:rPr>
+        <w:t xml:space="preserve">All runtime behavior of IFIC is controlled through the </w:t>
+      </w:r>
+      <w:proofErr w:type="spellStart"/>
+      <w:r>
+        <w:rPr>
+          <w:rFonts w:ascii="Arial" w:hAnsi="Arial" w:cs="Arial"/>
+        </w:rPr>
+        <w:t>appsettings.json</w:t>
+      </w:r>
+      <w:proofErr w:type="spellEnd"/>
+      <w:r>
+        <w:rPr>
+          <w:rFonts w:ascii="Arial" w:hAnsi="Arial" w:cs="Arial"/>
+        </w:rPr>
+        <w:t xml:space="preserve"> file, located in the root of the deployed folder (e.g., C:\VitalHub\IFIC\appsettings.json).</w:t>
+      </w:r>
+      <w:r>
+        <w:rPr>
+          <w:rFonts w:ascii="Arial" w:hAnsi="Arial" w:cs="Arial"/>
+        </w:rPr>
+        <w:t xml:space="preserve"> </w:t>
+      </w:r>
+      <w:r>
+        <w:rPr>
+          <w:rFonts w:ascii="Arial" w:hAnsi="Arial" w:cs="Arial"/>
+        </w:rPr>
+        <w:t>This file defines database</w:t>
+      </w:r>
+      <w:r>
+        <w:rPr>
+          <w:rFonts w:ascii="Arial" w:hAnsi="Arial" w:cs="Arial"/>
+        </w:rPr>
+        <w:t xml:space="preserve"> </w:t>
+      </w:r>
+      <w:r>
+        <w:rPr>
+          <w:rFonts w:ascii="Arial" w:hAnsi="Arial" w:cs="Arial"/>
+        </w:rPr>
+        <w:t>connectivity, authentication parameters, and FHIR submission endpoints.</w:t>
+      </w:r>
+    </w:p>
+    <w:p>
+      <w:pPr>
         <w:pStyle w:val="Heading3"/>
       </w:pPr>
+      <w:r>
+        <w:t>Example</w:t>
+      </w:r>
+    </w:p>
+    <w:p>
       <w:r>
         <w:rPr>
           <w:noProof/>
@@ -1986,13 +1989,13 @@
         <mc:AlternateContent>
           <mc:Choice Requires="wps">
             <w:drawing>
-              <wp:anchor distT="228600" distB="228600" distL="228600" distR="228600" simplePos="0" relativeHeight="251664384" behindDoc="0" locked="0" layoutInCell="1" allowOverlap="1" wp14:anchorId="060057AE" wp14:editId="2D21B9C6">
+              <wp:anchor distT="228600" distB="228600" distL="228600" distR="228600" simplePos="0" relativeHeight="251664384" behindDoc="0" locked="0" layoutInCell="1" allowOverlap="1" wp14:anchorId="060057AE" wp14:editId="049A75FF">
                 <wp:simplePos x="0" y="0"/>
                 <wp:positionH relativeFrom="margin">
                   <wp:align>left</wp:align>
                 </wp:positionH>
                 <wp:positionV relativeFrom="margin">
-                  <wp:posOffset>1457528</wp:posOffset>
+                  <wp:posOffset>2085975</wp:posOffset>
                 </wp:positionV>
                 <wp:extent cx="6443345" cy="5537835"/>
                 <wp:effectExtent l="0" t="0" r="0" b="5715"/>
@@ -2817,7 +2820,7 @@
           </mc:Choice>
           <mc:Fallback>
             <w:pict>
-              <v:rect w14:anchorId="060057AE" id="Rectangle 52" o:spid="_x0000_s1028" style="position:absolute;margin-left:0;margin-top:114.75pt;width:507.35pt;height:436.05pt;z-index:251664384;visibility:visible;mso-wrap-style:square;mso-width-percent:0;mso-height-percent:0;mso-wrap-distance-left:18pt;mso-wrap-distance-top:18pt;mso-wrap-distance-right:18pt;mso-wrap-distance-bottom:18pt;mso-position-horizontal:left;mso-position-horizontal-relative:margin;mso-position-vertical:absolute;mso-position-vertical-relative:margin;mso-width-percent:0;mso-height-percent:0;mso-width-relative:margin;mso-height-relative:margin;v-text-anchor:top" o:gfxdata="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" fillcolor="black [3213]" stroked="f" strokeweight="1pt">
+              <v:rect w14:anchorId="060057AE" id="Rectangle 52" o:spid="_x0000_s1028" style="position:absolute;margin-left:0;margin-top:164.25pt;width:507.35pt;height:436.05pt;z-index:251664384;visibility:visible;mso-wrap-style:square;mso-width-percent:0;mso-height-percent:0;mso-wrap-distance-left:18pt;mso-wrap-distance-top:18pt;mso-wrap-distance-right:18pt;mso-wrap-distance-bottom:18pt;mso-position-horizontal:left;mso-position-horizontal-relative:margin;mso-position-vertical:absolute;mso-position-vertical-relative:margin;mso-width-percent:0;mso-height-percent:0;mso-width-relative:margin;mso-height-relative:margin;v-text-anchor:top" o:gfxdata="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" fillcolor="black [3213]" stroked="f" strokeweight="1pt">
                 <v:textbox inset="18pt,18pt,18pt,18pt">
                   <w:txbxContent>
                     <w:p>
@@ -3587,23 +3590,15 @@
           </mc:Fallback>
         </mc:AlternateContent>
       </w:r>
-      <w:r>
-        <w:t>Example</w:t>
-      </w:r>
     </w:p>
     <w:p/>
     <w:p/>
-    <w:p/>
     <w:p>
       <w:pPr>
         <w:pStyle w:val="Heading1"/>
       </w:pPr>
       <w:r>
-        <w:lastRenderedPageBreak/>
-        <w:t>Configuration</w:t>
-      </w:r>
-      <w:r>
-        <w:t xml:space="preserve"> (Continued)</w:t>
+        <w:t>Configuration (Continued)</w:t>
       </w:r>
     </w:p>
     <w:tbl>
@@ -4518,7 +4513,6 @@
         <w:pStyle w:val="Heading2"/>
       </w:pPr>
       <w:r>
-        <w:lastRenderedPageBreak/>
         <w:t>Create Required Folders</w:t>
       </w:r>
     </w:p>
@@ -6342,6 +6336,7 @@
   <w:style w:type="character" w:default="1" w:styleId="DefaultParagraphFont">
     <w:name w:val="Default Paragraph Font"/>
     <w:uiPriority w:val="1"/>
+    <w:semiHidden/>
     <w:unhideWhenUsed/>
   </w:style>
   <w:style w:type="table" w:default="1" w:styleId="TableNormal">
@@ -7005,6 +7000,9 @@
     <w:rsid w:val="00112ED1"/>
     <w:rsid w:val="007B3A66"/>
     <w:rsid w:val="0089264D"/>
+    <w:rsid w:val="00941F70"/>
+    <w:rsid w:val="00977DF1"/>
+    <w:rsid w:val="00F70981"/>
   </w:rsids>
   <m:mathPr>
     <m:mathFont m:val="Cambria Math"/>
@@ -7455,14 +7453,6 @@
     <w:semiHidden/>
     <w:unhideWhenUsed/>
   </w:style>
-  <w:style w:type="paragraph" w:customStyle="1" w:styleId="4DBF3A4F3BBC4EF7AFF05E2687AA15D9">
-    <w:name w:val="4DBF3A4F3BBC4EF7AFF05E2687AA15D9"/>
-    <w:rsid w:val="007B3A66"/>
-  </w:style>
-  <w:style w:type="paragraph" w:customStyle="1" w:styleId="50FE7379D15440188FEBDCE7F410B362">
-    <w:name w:val="50FE7379D15440188FEBDCE7F410B362"/>
-    <w:rsid w:val="007B3A66"/>
-  </w:style>
   <w:style w:type="character" w:styleId="PlaceholderText">
     <w:name w:val="Placeholder Text"/>
     <w:basedOn w:val="DefaultParagraphFont"/>

</xml_diff>